<commit_message>
update week 10 and 11
</commit_message>
<xml_diff>
--- a/Week 10/Week10.docx
+++ b/Week 10/Week10.docx
@@ -144,6 +144,9 @@
     </w:p>
     <w:p>
       <w:r>
+        <w:rPr>
+          <w:noProof/>
+        </w:rPr>
         <w:drawing>
           <wp:inline distT="0" distB="0" distL="0" distR="0" wp14:anchorId="1FA6E918" wp14:editId="61490653">
             <wp:extent cx="5249008" cy="4086795"/>
@@ -217,6 +220,9 @@
     </w:p>
     <w:p>
       <w:r>
+        <w:rPr>
+          <w:noProof/>
+        </w:rPr>
         <w:drawing>
           <wp:anchor distT="0" distB="0" distL="114300" distR="114300" simplePos="0" relativeHeight="251658240" behindDoc="0" locked="0" layoutInCell="1" allowOverlap="1" wp14:anchorId="3C84B429" wp14:editId="36DC80F1">
             <wp:simplePos x="0" y="0"/>
@@ -268,6 +274,9 @@
         </w:drawing>
       </w:r>
       <w:r>
+        <w:rPr>
+          <w:noProof/>
+        </w:rPr>
         <w:drawing>
           <wp:inline distT="0" distB="0" distL="0" distR="0" wp14:anchorId="7D6DE494" wp14:editId="35576D42">
             <wp:extent cx="4880262" cy="3705225"/>
@@ -307,6 +316,9 @@
     </w:p>
     <w:p>
       <w:r>
+        <w:rPr>
+          <w:noProof/>
+        </w:rPr>
         <w:drawing>
           <wp:anchor distT="0" distB="0" distL="114300" distR="114300" simplePos="0" relativeHeight="251659264" behindDoc="0" locked="0" layoutInCell="1" allowOverlap="1" wp14:anchorId="33B75F47" wp14:editId="08936D51">
             <wp:simplePos x="0" y="0"/>
@@ -374,6 +386,9 @@
     </w:p>
     <w:p>
       <w:r>
+        <w:rPr>
+          <w:noProof/>
+        </w:rPr>
         <w:drawing>
           <wp:inline distT="0" distB="0" distL="0" distR="0" wp14:anchorId="76B0D983" wp14:editId="7995675B">
             <wp:extent cx="5363323" cy="4077269"/>
@@ -435,6 +450,9 @@
     </w:p>
     <w:p>
       <w:r>
+        <w:rPr>
+          <w:noProof/>
+        </w:rPr>
         <w:drawing>
           <wp:anchor distT="0" distB="0" distL="114300" distR="114300" simplePos="0" relativeHeight="251660288" behindDoc="0" locked="0" layoutInCell="1" allowOverlap="1" wp14:anchorId="0B9C8676" wp14:editId="5633D503">
             <wp:simplePos x="914400" y="1400175"/>
@@ -500,6 +518,9 @@
     </w:p>
     <w:p>
       <w:r>
+        <w:rPr>
+          <w:noProof/>
+        </w:rPr>
         <w:drawing>
           <wp:inline distT="0" distB="0" distL="0" distR="0" wp14:anchorId="211E4307" wp14:editId="2B4F84F8">
             <wp:extent cx="5731510" cy="2809240"/>
@@ -559,13 +580,7 @@
         <w:t xml:space="preserve">Term frequency (TF): </w:t>
       </w:r>
       <w:r>
-        <w:t xml:space="preserve">Measurement of how frequently a term occurs within a document. A word with </w:t>
-      </w:r>
-      <w:r>
-        <w:t>occurrences</w:t>
-      </w:r>
-      <w:r>
-        <w:t xml:space="preserve"> in multiple tweets should have more significance.</w:t>
+        <w:t>Measurement of how frequently a term occurs within a document. A word with occurrences in multiple tweets should have more significance.</w:t>
       </w:r>
     </w:p>
     <w:p>
@@ -584,10 +599,7 @@
         <w:t xml:space="preserve"> </w:t>
       </w:r>
       <w:r>
-        <w:t xml:space="preserve"> IDF (</w:t>
-      </w:r>
-      <w:r>
-        <w:t xml:space="preserve">word) = </w:t>
+        <w:t xml:space="preserve"> IDF (word) = </w:t>
       </w:r>
       <w:proofErr w:type="gramStart"/>
       <w:r>
@@ -595,19 +607,7 @@
       </w:r>
       <w:proofErr w:type="gramEnd"/>
       <w:r>
-        <w:t xml:space="preserve">number of entries / number of entries </w:t>
-      </w:r>
-      <w:r>
-        <w:t>containing</w:t>
-      </w:r>
-      <w:r>
-        <w:t xml:space="preserve"> word). </w:t>
-      </w:r>
-      <w:r>
-        <w:t>A w</w:t>
-      </w:r>
-      <w:r>
-        <w:t>ord appearing too often isn't</w:t>
+        <w:t>number of entries / number of entries containing word). A word appearing too often isn't</w:t>
       </w:r>
       <w:r>
         <w:t xml:space="preserve"> very significant</w:t>
@@ -631,13 +631,7 @@
         <w:t xml:space="preserve">: </w:t>
       </w:r>
       <w:r>
-        <w:t xml:space="preserve">Reduces significance of commonly </w:t>
-      </w:r>
-      <w:r>
-        <w:t>occurring</w:t>
-      </w:r>
-      <w:r>
-        <w:t xml:space="preserve"> words even if they have a high </w:t>
+        <w:t xml:space="preserve">Reduces significance of commonly occurring words even if they have a high </w:t>
       </w:r>
       <w:proofErr w:type="spellStart"/>
       <w:r>
@@ -669,8 +663,61 @@
         <w:t xml:space="preserve"> have a very high correlation, so keeping both only increases dimensionality.</w:t>
       </w:r>
     </w:p>
+    <w:p/>
+    <w:p>
+      <w:pPr>
+        <w:pStyle w:val="Heading3"/>
+      </w:pPr>
+      <w:proofErr w:type="spellStart"/>
+      <w:r>
+        <w:t>TextCloud</w:t>
+      </w:r>
+      <w:proofErr w:type="spellEnd"/>
+      <w:r>
+        <w:t xml:space="preserve"> of common words</w:t>
+      </w:r>
+    </w:p>
+    <w:p>
+      <w:r>
+        <w:drawing>
+          <wp:inline distT="0" distB="0" distL="0" distR="0" wp14:anchorId="6A91098B" wp14:editId="3D5448E0">
+            <wp:extent cx="5731510" cy="1459230"/>
+            <wp:effectExtent l="0" t="0" r="2540" b="7620"/>
+            <wp:docPr id="1074853232" name="Picture 1" descr="A close-up of words&#10;&#10;Description automatically generated"/>
+            <wp:cNvGraphicFramePr>
+              <a:graphicFrameLocks xmlns:a="http://schemas.openxmlformats.org/drawingml/2006/main" noChangeAspect="1"/>
+            </wp:cNvGraphicFramePr>
+            <a:graphic xmlns:a="http://schemas.openxmlformats.org/drawingml/2006/main">
+              <a:graphicData uri="http://schemas.openxmlformats.org/drawingml/2006/picture">
+                <pic:pic xmlns:pic="http://schemas.openxmlformats.org/drawingml/2006/picture">
+                  <pic:nvPicPr>
+                    <pic:cNvPr id="1074853232" name="Picture 1" descr="A close-up of words&#10;&#10;Description automatically generated"/>
+                    <pic:cNvPicPr/>
+                  </pic:nvPicPr>
+                  <pic:blipFill>
+                    <a:blip r:embed="rId15"/>
+                    <a:stretch>
+                      <a:fillRect/>
+                    </a:stretch>
+                  </pic:blipFill>
+                  <pic:spPr>
+                    <a:xfrm>
+                      <a:off x="0" y="0"/>
+                      <a:ext cx="5731510" cy="1459230"/>
+                    </a:xfrm>
+                    <a:prstGeom prst="rect">
+                      <a:avLst/>
+                    </a:prstGeom>
+                  </pic:spPr>
+                </pic:pic>
+              </a:graphicData>
+            </a:graphic>
+          </wp:inline>
+        </w:drawing>
+      </w:r>
+    </w:p>
     <w:sectPr>
-      <w:headerReference w:type="default" r:id="rId15"/>
+      <w:headerReference w:type="default" r:id="rId16"/>
       <w:pgSz w:w="11906" w:h="16838"/>
       <w:pgMar w:top="1440" w:right="1440" w:bottom="1440" w:left="1440" w:header="708" w:footer="708" w:gutter="0"/>
       <w:cols w:space="708"/>

</xml_diff>